<commit_message>
Corrected a "," in place of the "."
</commit_message>
<xml_diff>
--- a/Documents/Papers/FDG2013/FDG_2013_Provenance_v5.docx
+++ b/Documents/Papers/FDG2013/FDG_2013_Provenance_v5.docx
@@ -4958,13 +4958,17 @@
         <w:t xml:space="preserve"> in the figure</w:t>
       </w:r>
       <w:r>
-        <w:t xml:space="preserve">, there is a chain of artifact nodes that represents the graph’s backbone, </w:t>
-      </w:r>
-      <w:proofErr w:type="gramStart"/>
+        <w:t xml:space="preserve">, there is a chain of artifact nodes that </w:t>
+      </w:r>
+      <w:r>
+        <w:t>represents the graph’s backbone.</w:t>
+      </w:r>
+      <w:r>
+        <w:t xml:space="preserve"> </w:t>
+      </w:r>
       <w:r>
         <w:t>The</w:t>
       </w:r>
-      <w:proofErr w:type="gramEnd"/>
       <w:r>
         <w:t xml:space="preserve"> </w:t>
       </w:r>
@@ -6061,15 +6065,7 @@
         <w:t xml:space="preserve"> generate</w:t>
       </w:r>
       <w:r>
-        <w:t xml:space="preserve"> data that is unnecessary for analysis, so </w:t>
-      </w:r>
-      <w:proofErr w:type="gramStart"/>
-      <w:r>
-        <w:t>it</w:t>
-      </w:r>
-      <w:proofErr w:type="gramEnd"/>
-      <w:r>
-        <w:t xml:space="preserve"> is possible to reduce all </w:t>
+        <w:t xml:space="preserve"> data that is unnecessary for analysis, so it is possible to reduce all </w:t>
       </w:r>
       <w:r>
         <w:t>the</w:t>
@@ -6911,6 +6907,8 @@
       <w:r>
         <w:t xml:space="preserve"> </w:t>
       </w:r>
+    </w:p>
+    <w:p>
       <w:r>
         <w:fldChar w:fldCharType="begin"/>
       </w:r>
@@ -10150,16 +10148,8 @@
       </w:r>
       <w:r>
         <w:tab/>
-      </w:r>
-      <w:proofErr w:type="spellStart"/>
-      <w:r>
-        <w:t>Abt</w:t>
-      </w:r>
-      <w:proofErr w:type="spellEnd"/>
-      <w:r>
-        <w:t xml:space="preserve">, C.C. 1987. </w:t>
-      </w:r>
-      <w:proofErr w:type="gramStart"/>
+        <w:t xml:space="preserve">Abt, C.C. 1987. </w:t>
+      </w:r>
       <w:r>
         <w:rPr>
           <w:i/>
@@ -10168,17 +10158,8 @@
         <w:t>Serious Games</w:t>
       </w:r>
       <w:r>
-        <w:t>.</w:t>
-      </w:r>
-      <w:proofErr w:type="gramEnd"/>
-      <w:r>
-        <w:t xml:space="preserve"> </w:t>
-      </w:r>
-      <w:proofErr w:type="gramStart"/>
-      <w:r>
-        <w:t>University Press of America.</w:t>
-      </w:r>
-      <w:proofErr w:type="gramEnd"/>
+        <w:t>. University Press of America.</w:t>
+      </w:r>
     </w:p>
     <w:p>
       <w:pPr>
@@ -10189,44 +10170,7 @@
       </w:r>
       <w:r>
         <w:tab/>
-        <w:t xml:space="preserve">Andersen, E., Liu, Y.-E., </w:t>
-      </w:r>
-      <w:proofErr w:type="spellStart"/>
-      <w:r>
-        <w:t>Apter</w:t>
-      </w:r>
-      <w:proofErr w:type="spellEnd"/>
-      <w:r>
-        <w:t>, E., Boucher-</w:t>
-      </w:r>
-      <w:proofErr w:type="spellStart"/>
-      <w:r>
-        <w:t>Genesse</w:t>
-      </w:r>
-      <w:proofErr w:type="spellEnd"/>
-      <w:r>
-        <w:t xml:space="preserve">, F. and </w:t>
-      </w:r>
-      <w:proofErr w:type="spellStart"/>
-      <w:r>
-        <w:t>Popović</w:t>
-      </w:r>
-      <w:proofErr w:type="spellEnd"/>
-      <w:r>
-        <w:t xml:space="preserve">, Z. 2010. </w:t>
-      </w:r>
-      <w:proofErr w:type="spellStart"/>
-      <w:proofErr w:type="gramStart"/>
-      <w:r>
-        <w:t>Gameplay</w:t>
-      </w:r>
-      <w:proofErr w:type="spellEnd"/>
-      <w:r>
-        <w:t xml:space="preserve"> analysis through state projection.</w:t>
-      </w:r>
-      <w:proofErr w:type="gramEnd"/>
-      <w:r>
-        <w:t xml:space="preserve"> </w:t>
+        <w:t xml:space="preserve">Andersen, E., Liu, Y.-E., Apter, E., Boucher-Genesse, F. and Popović, Z. 2010. Gameplay analysis through state projection. </w:t>
       </w:r>
       <w:r>
         <w:rPr>
@@ -10258,13 +10202,8 @@
         <w:t>http://itunes.apple.com/us/app/game-dev-story/id396085661?mt=8</w:t>
       </w:r>
       <w:r>
-        <w:t xml:space="preserve">. </w:t>
-      </w:r>
-      <w:proofErr w:type="gramStart"/>
-      <w:r>
-        <w:t>Accessed: 2011-05-05.</w:t>
-      </w:r>
-      <w:proofErr w:type="gramEnd"/>
+        <w:t>. Accessed: 2011-05-05.</w:t>
+      </w:r>
     </w:p>
     <w:p>
       <w:pPr>
@@ -10275,46 +10214,14 @@
       </w:r>
       <w:r>
         <w:tab/>
-        <w:t xml:space="preserve">Baker, A., Navarro, E. and Van </w:t>
-      </w:r>
-      <w:proofErr w:type="spellStart"/>
-      <w:r>
-        <w:t>der</w:t>
-      </w:r>
-      <w:proofErr w:type="spellEnd"/>
-      <w:r>
-        <w:t xml:space="preserve"> </w:t>
-      </w:r>
-      <w:proofErr w:type="spellStart"/>
-      <w:r>
-        <w:t>Hoek</w:t>
-      </w:r>
-      <w:proofErr w:type="spellEnd"/>
-      <w:r>
-        <w:t xml:space="preserve">, A. 2003. Problems and Programmers: An Educational Software Engineering Card Game. </w:t>
+        <w:t xml:space="preserve">Baker, A., Navarro, E. and Van der Hoek, A. 2003. Problems and Programmers: An Educational Software Engineering Card Game. </w:t>
       </w:r>
       <w:r>
         <w:rPr>
           <w:i/>
           <w:iCs/>
         </w:rPr>
-        <w:t xml:space="preserve">International Conference on Software </w:t>
-      </w:r>
-      <w:proofErr w:type="gramStart"/>
-      <w:r>
-        <w:rPr>
-          <w:i/>
-          <w:iCs/>
-        </w:rPr>
-        <w:t>Engineering(</w:t>
-      </w:r>
-      <w:proofErr w:type="gramEnd"/>
-      <w:r>
-        <w:rPr>
-          <w:i/>
-          <w:iCs/>
-        </w:rPr>
-        <w:t>ICSE)</w:t>
+        <w:t>International Conference on Software Engineering(ICSE)</w:t>
       </w:r>
       <w:r>
         <w:t>. (2003), 614–621.</w:t>
@@ -10331,8 +10238,6 @@
         <w:tab/>
         <w:t xml:space="preserve">Bristol, E.H. 1977. Pattern recognition: An alternative to parameter identification in adaptive control. </w:t>
       </w:r>
-      <w:proofErr w:type="spellStart"/>
-      <w:proofErr w:type="gramStart"/>
       <w:r>
         <w:rPr>
           <w:i/>
@@ -10340,13 +10245,8 @@
         </w:rPr>
         <w:t>Automatica</w:t>
       </w:r>
-      <w:proofErr w:type="spellEnd"/>
-      <w:r>
-        <w:t>.</w:t>
-      </w:r>
-      <w:proofErr w:type="gramEnd"/>
-      <w:r>
-        <w:t xml:space="preserve"> 13, 2 (Mar. 1977), 197–202.</w:t>
+      <w:r>
+        <w:t>. 13, 2 (Mar. 1977), 197–202.</w:t>
       </w:r>
     </w:p>
     <w:p>
@@ -10358,24 +10258,8 @@
       </w:r>
       <w:r>
         <w:tab/>
-      </w:r>
-      <w:proofErr w:type="spellStart"/>
-      <w:r>
-        <w:t>Cavazza</w:t>
-      </w:r>
-      <w:proofErr w:type="spellEnd"/>
-      <w:r>
-        <w:t xml:space="preserve">, M., Charles, F. and Mead, S.J. 2002. </w:t>
-      </w:r>
-      <w:proofErr w:type="gramStart"/>
-      <w:r>
-        <w:t>Character-based interactive storytelling.</w:t>
-      </w:r>
-      <w:proofErr w:type="gramEnd"/>
-      <w:r>
-        <w:t xml:space="preserve"> </w:t>
-      </w:r>
-      <w:proofErr w:type="gramStart"/>
+        <w:t xml:space="preserve">Cavazza, M., Charles, F. and Mead, S.J. 2002. Character-based interactive storytelling. </w:t>
+      </w:r>
       <w:r>
         <w:rPr>
           <w:i/>
@@ -10384,11 +10268,7 @@
         <w:t>IEEE Intelligent Systems</w:t>
       </w:r>
       <w:r>
-        <w:t>.</w:t>
-      </w:r>
-      <w:proofErr w:type="gramEnd"/>
-      <w:r>
-        <w:t xml:space="preserve"> 17, 4 (Aug. 2002), 17 – 24.</w:t>
+        <w:t>. 17, 4 (Aug. 2002), 17 – 24.</w:t>
       </w:r>
     </w:p>
     <w:p>
@@ -10400,32 +10280,8 @@
       </w:r>
       <w:r>
         <w:tab/>
-      </w:r>
-      <w:proofErr w:type="spellStart"/>
-      <w:r>
-        <w:t>Chialvo</w:t>
-      </w:r>
-      <w:proofErr w:type="spellEnd"/>
-      <w:r>
-        <w:t xml:space="preserve">, D.R. and </w:t>
-      </w:r>
-      <w:proofErr w:type="spellStart"/>
-      <w:r>
-        <w:t>Bak</w:t>
-      </w:r>
-      <w:proofErr w:type="spellEnd"/>
-      <w:r>
-        <w:t xml:space="preserve">, P. 1999. </w:t>
-      </w:r>
-      <w:proofErr w:type="gramStart"/>
-      <w:r>
-        <w:t>Learning from mistakes.</w:t>
-      </w:r>
-      <w:proofErr w:type="gramEnd"/>
-      <w:r>
-        <w:t xml:space="preserve"> </w:t>
-      </w:r>
-      <w:proofErr w:type="gramStart"/>
+        <w:t xml:space="preserve">Chialvo, D.R. and Bak, P. 1999. Learning from mistakes. </w:t>
+      </w:r>
       <w:r>
         <w:rPr>
           <w:i/>
@@ -10434,11 +10290,7 @@
         <w:t>Neuroscience</w:t>
       </w:r>
       <w:r>
-        <w:t>.</w:t>
-      </w:r>
-      <w:proofErr w:type="gramEnd"/>
-      <w:r>
-        <w:t xml:space="preserve"> v. 90, 4 (Jun. 1999), 1137–1148.</w:t>
+        <w:t>. v. 90, 4 (Jun. 1999), 1137–1148.</w:t>
       </w:r>
     </w:p>
     <w:p>
@@ -10450,32 +10302,8 @@
       </w:r>
       <w:r>
         <w:tab/>
-      </w:r>
-      <w:proofErr w:type="spellStart"/>
-      <w:r>
-        <w:t>Cios</w:t>
-      </w:r>
-      <w:proofErr w:type="spellEnd"/>
-      <w:r>
-        <w:t xml:space="preserve">, K., </w:t>
-      </w:r>
-      <w:proofErr w:type="spellStart"/>
-      <w:r>
-        <w:t>Pedrycz</w:t>
-      </w:r>
-      <w:proofErr w:type="spellEnd"/>
-      <w:r>
-        <w:t xml:space="preserve">, W. and </w:t>
-      </w:r>
-      <w:proofErr w:type="spellStart"/>
-      <w:r>
-        <w:t>Swiniarski</w:t>
-      </w:r>
-      <w:proofErr w:type="spellEnd"/>
-      <w:r>
-        <w:t xml:space="preserve">, R.W. 1998. </w:t>
-      </w:r>
-      <w:proofErr w:type="gramStart"/>
+        <w:t xml:space="preserve">Cios, K., Pedrycz, W. and Swiniarski, R.W. 1998. </w:t>
+      </w:r>
       <w:r>
         <w:rPr>
           <w:i/>
@@ -10484,22 +10312,8 @@
         <w:t>Data mining methods for knowledge discovery</w:t>
       </w:r>
       <w:r>
-        <w:t>.</w:t>
-      </w:r>
-      <w:proofErr w:type="gramEnd"/>
-      <w:r>
-        <w:t xml:space="preserve"> </w:t>
-      </w:r>
-      <w:proofErr w:type="spellStart"/>
-      <w:proofErr w:type="gramStart"/>
-      <w:r>
-        <w:t>Kluwer</w:t>
-      </w:r>
-      <w:proofErr w:type="spellEnd"/>
-      <w:r>
-        <w:t xml:space="preserve"> Academic Publishers.</w:t>
-      </w:r>
-      <w:proofErr w:type="gramEnd"/>
+        <w:t>. Kluwer Academic Publishers.</w:t>
+      </w:r>
     </w:p>
     <w:p>
       <w:pPr>
@@ -10512,7 +10326,6 @@
         <w:tab/>
         <w:t xml:space="preserve">Clark, G. 1950. The organization of behavior: A neuropsychological theory. </w:t>
       </w:r>
-      <w:proofErr w:type="gramStart"/>
       <w:r>
         <w:rPr>
           <w:i/>
@@ -10521,11 +10334,7 @@
         <w:t>The Journal of Comparative Neurology</w:t>
       </w:r>
       <w:r>
-        <w:t>.</w:t>
-      </w:r>
-      <w:proofErr w:type="gramEnd"/>
-      <w:r>
-        <w:t xml:space="preserve"> v. 93, 3 (1950), 459–460.</w:t>
+        <w:t>. v. 93, 3 (1950), 459–460.</w:t>
       </w:r>
     </w:p>
     <w:p>
@@ -10538,14 +10347,7 @@
       </w:r>
       <w:r>
         <w:tab/>
-      </w:r>
-      <w:proofErr w:type="spellStart"/>
-      <w:r>
-        <w:t>Consalvo</w:t>
-      </w:r>
-      <w:proofErr w:type="spellEnd"/>
-      <w:r>
-        <w:t xml:space="preserve">, Mi. and Dutton, N. 2006. Game analysis: Developing a methodological toolkit for the qualitative study of games. </w:t>
+        <w:t xml:space="preserve">Consalvo, Mi. and Dutton, N. 2006. Game analysis: Developing a methodological toolkit for the qualitative study of games. </w:t>
       </w:r>
       <w:r>
         <w:rPr>
@@ -10574,32 +10376,11 @@
           <w:i/>
           <w:iCs/>
         </w:rPr>
-        <w:t xml:space="preserve">Software Visualization: Visualizing the Structure, </w:t>
-      </w:r>
-      <w:proofErr w:type="spellStart"/>
-      <w:r>
-        <w:rPr>
-          <w:i/>
-          <w:iCs/>
-        </w:rPr>
-        <w:t>Behaviour</w:t>
-      </w:r>
-      <w:proofErr w:type="spellEnd"/>
-      <w:r>
-        <w:rPr>
-          <w:i/>
-          <w:iCs/>
-        </w:rPr>
-        <w:t>, and Evolution of Software</w:t>
-      </w:r>
-      <w:r>
-        <w:t xml:space="preserve">. </w:t>
-      </w:r>
-      <w:proofErr w:type="gramStart"/>
-      <w:r>
-        <w:t>Springer.</w:t>
-      </w:r>
-      <w:proofErr w:type="gramEnd"/>
+        <w:t>Software Visualization: Visualizing the Structure, Behaviour, and Evolution of Software</w:t>
+      </w:r>
+      <w:r>
+        <w:t>. Springer.</w:t>
+      </w:r>
     </w:p>
     <w:p>
       <w:pPr>
@@ -10613,23 +10394,7 @@
       </w:r>
       <w:r>
         <w:tab/>
-        <w:t xml:space="preserve">Fayyad, U., </w:t>
-      </w:r>
-      <w:proofErr w:type="spellStart"/>
-      <w:r>
-        <w:t>Piatetsky</w:t>
-      </w:r>
-      <w:proofErr w:type="spellEnd"/>
-      <w:r>
-        <w:t xml:space="preserve">-Shapiro, G. and Smyth, P. 1996. </w:t>
-      </w:r>
-      <w:proofErr w:type="gramStart"/>
-      <w:r>
-        <w:t>From Data Mining to Knowledge Discovery in Databases.</w:t>
-      </w:r>
-      <w:proofErr w:type="gramEnd"/>
-      <w:r>
-        <w:t xml:space="preserve"> </w:t>
+        <w:t xml:space="preserve">Fayyad, U., Piatetsky-Shapiro, G. and Smyth, P. 1996. From Data Mining to Knowledge Discovery in Databases. </w:t>
       </w:r>
       <w:r>
         <w:rPr>
@@ -10654,71 +10419,18 @@
         <w:rPr>
           <w:lang w:val="pt-BR"/>
         </w:rPr>
-        <w:t>[13</w:t>
-      </w:r>
-      <w:proofErr w:type="gramStart"/>
+        <w:t>[13]</w:t>
+      </w:r>
       <w:r>
         <w:rPr>
           <w:lang w:val="pt-BR"/>
         </w:rPr>
-        <w:t>]</w:t>
-      </w:r>
-      <w:proofErr w:type="gramEnd"/>
-      <w:r>
-        <w:rPr>
-          <w:lang w:val="pt-BR"/>
-        </w:rPr>
         <w:tab/>
-        <w:t xml:space="preserve">Freire, J., </w:t>
-      </w:r>
-      <w:proofErr w:type="spellStart"/>
-      <w:r>
-        <w:rPr>
-          <w:lang w:val="pt-BR"/>
-        </w:rPr>
-        <w:t>Koop</w:t>
-      </w:r>
-      <w:proofErr w:type="spellEnd"/>
-      <w:r>
-        <w:rPr>
-          <w:lang w:val="pt-BR"/>
-        </w:rPr>
-        <w:t xml:space="preserve">, D., Santos, E. </w:t>
-      </w:r>
-      <w:proofErr w:type="spellStart"/>
-      <w:proofErr w:type="gramStart"/>
-      <w:r>
-        <w:rPr>
-          <w:lang w:val="pt-BR"/>
-        </w:rPr>
-        <w:t>and</w:t>
-      </w:r>
-      <w:proofErr w:type="spellEnd"/>
-      <w:proofErr w:type="gramEnd"/>
-      <w:r>
-        <w:rPr>
-          <w:lang w:val="pt-BR"/>
-        </w:rPr>
-        <w:t xml:space="preserve"> Silva, </w:t>
-      </w:r>
-      <w:proofErr w:type="spellStart"/>
-      <w:r>
-        <w:rPr>
-          <w:lang w:val="pt-BR"/>
-        </w:rPr>
-        <w:t>C.T.</w:t>
-      </w:r>
-      <w:proofErr w:type="spellEnd"/>
-      <w:r>
-        <w:rPr>
-          <w:lang w:val="pt-BR"/>
-        </w:rPr>
-        <w:t xml:space="preserve"> 2008. </w:t>
+        <w:t xml:space="preserve">Freire, J., Koop, D., Santos, E. and Silva, C.T. 2008. </w:t>
       </w:r>
       <w:r>
         <w:t xml:space="preserve">Provenance for Computational Tasks: A Survey. </w:t>
       </w:r>
-      <w:proofErr w:type="gramStart"/>
       <w:r>
         <w:rPr>
           <w:i/>
@@ -10727,17 +10439,8 @@
         <w:t>Computing in Science Engineering</w:t>
       </w:r>
       <w:r>
-        <w:t>.</w:t>
-      </w:r>
-      <w:proofErr w:type="gramEnd"/>
-      <w:r>
-        <w:t xml:space="preserve"> </w:t>
-      </w:r>
-      <w:proofErr w:type="gramStart"/>
-      <w:r>
-        <w:t>10, 3 (Jun. 2008), 11 –21.</w:t>
-      </w:r>
-      <w:proofErr w:type="gramEnd"/>
+        <w:t>. 10, 3 (Jun. 2008), 11 –21.</w:t>
+      </w:r>
     </w:p>
     <w:p>
       <w:pPr>
@@ -10758,13 +10461,8 @@
         <w:t>http://ficial.wordpress.com/2011/10/23/game-analysis-using-resource-infrastructure-action-flow/</w:t>
       </w:r>
       <w:r>
-        <w:t xml:space="preserve">. </w:t>
-      </w:r>
-      <w:proofErr w:type="gramStart"/>
-      <w:r>
-        <w:t>Accessed: 2012-10-19.</w:t>
-      </w:r>
-      <w:proofErr w:type="gramEnd"/>
+        <w:t>. Accessed: 2012-10-19.</w:t>
+      </w:r>
     </w:p>
     <w:p>
       <w:pPr>
@@ -10775,15 +10473,7 @@
       </w:r>
       <w:r>
         <w:tab/>
-        <w:t xml:space="preserve">Han, J. and </w:t>
-      </w:r>
-      <w:proofErr w:type="spellStart"/>
-      <w:r>
-        <w:t>Kamber</w:t>
-      </w:r>
-      <w:proofErr w:type="spellEnd"/>
-      <w:r>
-        <w:t xml:space="preserve">, M. 2006. </w:t>
+        <w:t xml:space="preserve">Han, J. and Kamber, M. 2006. </w:t>
       </w:r>
       <w:r>
         <w:rPr>
@@ -10800,33 +10490,12 @@
       <w:pPr>
         <w:pStyle w:val="Bibliography"/>
       </w:pPr>
-      <w:proofErr w:type="gramStart"/>
       <w:r>
         <w:t>[16]</w:t>
       </w:r>
       <w:r>
         <w:tab/>
-        <w:t xml:space="preserve">Joshua </w:t>
-      </w:r>
-      <w:proofErr w:type="spellStart"/>
-      <w:r>
-        <w:t>O’Madadhain</w:t>
-      </w:r>
-      <w:proofErr w:type="spellEnd"/>
-      <w:r>
-        <w:t xml:space="preserve">, </w:t>
-      </w:r>
-      <w:proofErr w:type="spellStart"/>
-      <w:r>
-        <w:t>Danyel</w:t>
-      </w:r>
-      <w:proofErr w:type="spellEnd"/>
-      <w:r>
-        <w:t xml:space="preserve"> Fisher and Tom Nelson 2010.</w:t>
-      </w:r>
-      <w:proofErr w:type="gramEnd"/>
-      <w:r>
-        <w:t xml:space="preserve"> </w:t>
+        <w:t xml:space="preserve">Joshua O’Madadhain, Danyel Fisher and Tom Nelson 2010. </w:t>
       </w:r>
       <w:r>
         <w:rPr>
@@ -10836,13 +10505,8 @@
         <w:t>JUNG: Java Universal Network/Graph Framework</w:t>
       </w:r>
       <w:r>
-        <w:t xml:space="preserve">. </w:t>
-      </w:r>
-      <w:proofErr w:type="gramStart"/>
-      <w:r>
-        <w:t>Open-source.</w:t>
-      </w:r>
-      <w:proofErr w:type="gramEnd"/>
+        <w:t>. Open-source.</w:t>
+      </w:r>
     </w:p>
     <w:p>
       <w:pPr>
@@ -10853,38 +10517,7 @@
       </w:r>
       <w:r>
         <w:tab/>
-      </w:r>
-      <w:proofErr w:type="spellStart"/>
-      <w:r>
-        <w:t>Kohwalter</w:t>
-      </w:r>
-      <w:proofErr w:type="spellEnd"/>
-      <w:r>
-        <w:t xml:space="preserve">, T., </w:t>
-      </w:r>
-      <w:proofErr w:type="spellStart"/>
-      <w:r>
-        <w:t>Clua</w:t>
-      </w:r>
-      <w:proofErr w:type="spellEnd"/>
-      <w:r>
-        <w:t xml:space="preserve">, E. and </w:t>
-      </w:r>
-      <w:proofErr w:type="spellStart"/>
-      <w:r>
-        <w:t>Murta</w:t>
-      </w:r>
-      <w:proofErr w:type="spellEnd"/>
-      <w:r>
-        <w:t xml:space="preserve">, L. 2012. </w:t>
-      </w:r>
-      <w:proofErr w:type="gramStart"/>
-      <w:r>
-        <w:t>Provenance in Games.</w:t>
-      </w:r>
-      <w:proofErr w:type="gramEnd"/>
-      <w:r>
-        <w:t xml:space="preserve"> </w:t>
+        <w:t xml:space="preserve">Kohwalter, T., Clua, E. and Murta, L. 2012. Provenance in Games. </w:t>
       </w:r>
       <w:r>
         <w:rPr>
@@ -10906,38 +10539,7 @@
       </w:r>
       <w:r>
         <w:tab/>
-      </w:r>
-      <w:proofErr w:type="spellStart"/>
-      <w:r>
-        <w:t>Kohwalter</w:t>
-      </w:r>
-      <w:proofErr w:type="spellEnd"/>
-      <w:r>
-        <w:t xml:space="preserve">, T., </w:t>
-      </w:r>
-      <w:proofErr w:type="spellStart"/>
-      <w:r>
-        <w:t>Clua</w:t>
-      </w:r>
-      <w:proofErr w:type="spellEnd"/>
-      <w:r>
-        <w:t xml:space="preserve">, E. and </w:t>
-      </w:r>
-      <w:proofErr w:type="spellStart"/>
-      <w:r>
-        <w:t>Murta</w:t>
-      </w:r>
-      <w:proofErr w:type="spellEnd"/>
-      <w:r>
-        <w:t xml:space="preserve">, L. 2011. </w:t>
-      </w:r>
-      <w:proofErr w:type="gramStart"/>
-      <w:r>
-        <w:t>SDM – An Educational Game for Software Engineering.</w:t>
-      </w:r>
-      <w:proofErr w:type="gramEnd"/>
-      <w:r>
-        <w:t xml:space="preserve"> </w:t>
+        <w:t xml:space="preserve">Kohwalter, T., Clua, E. and Murta, L. 2011. SDM – An Educational Game for Software Engineering. </w:t>
       </w:r>
       <w:r>
         <w:rPr>
@@ -10959,79 +10561,7 @@
       </w:r>
       <w:r>
         <w:tab/>
-        <w:t xml:space="preserve">Moreau, L., Clifford, B., </w:t>
-      </w:r>
-      <w:proofErr w:type="spellStart"/>
-      <w:r>
-        <w:t>Freire</w:t>
-      </w:r>
-      <w:proofErr w:type="spellEnd"/>
-      <w:r>
-        <w:t xml:space="preserve">, J., </w:t>
-      </w:r>
-      <w:proofErr w:type="spellStart"/>
-      <w:r>
-        <w:t>Futrelle</w:t>
-      </w:r>
-      <w:proofErr w:type="spellEnd"/>
-      <w:r>
-        <w:t xml:space="preserve">, J., Gil, Y., </w:t>
-      </w:r>
-      <w:proofErr w:type="spellStart"/>
-      <w:r>
-        <w:t>Groth</w:t>
-      </w:r>
-      <w:proofErr w:type="spellEnd"/>
-      <w:r>
-        <w:t xml:space="preserve">, P., </w:t>
-      </w:r>
-      <w:proofErr w:type="spellStart"/>
-      <w:r>
-        <w:t>Kwasnikowska</w:t>
-      </w:r>
-      <w:proofErr w:type="spellEnd"/>
-      <w:r>
-        <w:t xml:space="preserve">, N., Miles, S., </w:t>
-      </w:r>
-      <w:proofErr w:type="spellStart"/>
-      <w:r>
-        <w:t>Missier</w:t>
-      </w:r>
-      <w:proofErr w:type="spellEnd"/>
-      <w:r>
-        <w:t xml:space="preserve">, P., Myers, J., </w:t>
-      </w:r>
-      <w:proofErr w:type="spellStart"/>
-      <w:r>
-        <w:t>Plale</w:t>
-      </w:r>
-      <w:proofErr w:type="spellEnd"/>
-      <w:r>
-        <w:t xml:space="preserve">, B., </w:t>
-      </w:r>
-      <w:proofErr w:type="spellStart"/>
-      <w:r>
-        <w:t>Simmhan</w:t>
-      </w:r>
-      <w:proofErr w:type="spellEnd"/>
-      <w:r>
-        <w:t xml:space="preserve">, Y., Stephan, E. and Den </w:t>
-      </w:r>
-      <w:proofErr w:type="spellStart"/>
-      <w:r>
-        <w:t>Bussche</w:t>
-      </w:r>
-      <w:proofErr w:type="spellEnd"/>
-      <w:r>
-        <w:t xml:space="preserve">, J.V. 2011. </w:t>
-      </w:r>
-      <w:proofErr w:type="gramStart"/>
-      <w:r>
-        <w:t>The Open Provenance Model core specification (v1.1).</w:t>
-      </w:r>
-      <w:proofErr w:type="gramEnd"/>
-      <w:r>
-        <w:t xml:space="preserve"> </w:t>
+        <w:t xml:space="preserve">Moreau, L., Clifford, B., Freire, J., Futrelle, J., Gil, Y., Groth, P., Kwasnikowska, N., Miles, S., Missier, P., Myers, J., Plale, B., Simmhan, Y., Stephan, E. and Den Bussche, J.V. 2011. The Open Provenance Model core specification (v1.1). </w:t>
       </w:r>
       <w:r>
         <w:rPr>
@@ -11053,22 +10583,7 @@
       </w:r>
       <w:r>
         <w:tab/>
-      </w:r>
-      <w:proofErr w:type="spellStart"/>
-      <w:r>
-        <w:t>Moret</w:t>
-      </w:r>
-      <w:proofErr w:type="spellEnd"/>
-      <w:r>
-        <w:t xml:space="preserve">, B. 1982. </w:t>
-      </w:r>
-      <w:proofErr w:type="gramStart"/>
-      <w:r>
-        <w:t>Decision Trees and Diagrams.</w:t>
-      </w:r>
-      <w:proofErr w:type="gramEnd"/>
-      <w:r>
-        <w:t xml:space="preserve"> </w:t>
+        <w:t xml:space="preserve">Moret, B. 1982. Decision Trees and Diagrams. </w:t>
       </w:r>
       <w:r>
         <w:rPr>
@@ -11092,30 +10607,16 @@
         <w:tab/>
         <w:t xml:space="preserve">Navarro, E. 2006. </w:t>
       </w:r>
-      <w:proofErr w:type="spellStart"/>
       <w:r>
         <w:rPr>
           <w:i/>
           <w:iCs/>
         </w:rPr>
-        <w:t>Simse</w:t>
-      </w:r>
-      <w:proofErr w:type="spellEnd"/>
-      <w:r>
-        <w:rPr>
-          <w:i/>
-          <w:iCs/>
-        </w:rPr>
-        <w:t>: a software engineering simulation environment for software process education</w:t>
-      </w:r>
-      <w:r>
-        <w:t xml:space="preserve">. </w:t>
-      </w:r>
-      <w:proofErr w:type="gramStart"/>
-      <w:r>
-        <w:t>California State University at Long Beach.</w:t>
-      </w:r>
-      <w:proofErr w:type="gramEnd"/>
+        <w:t>Simse: a software engineering simulation environment for software process education</w:t>
+      </w:r>
+      <w:r>
+        <w:t>. California State University at Long Beach.</w:t>
+      </w:r>
     </w:p>
     <w:p>
       <w:pPr>
@@ -11126,48 +10627,8 @@
       </w:r>
       <w:r>
         <w:tab/>
-      </w:r>
-      <w:proofErr w:type="spellStart"/>
-      <w:r>
-        <w:t>Passos</w:t>
-      </w:r>
-      <w:proofErr w:type="spellEnd"/>
-      <w:r>
-        <w:t xml:space="preserve">, E.B., Montenegro, A.A., </w:t>
-      </w:r>
-      <w:proofErr w:type="spellStart"/>
-      <w:r>
-        <w:t>Clua</w:t>
-      </w:r>
-      <w:proofErr w:type="spellEnd"/>
-      <w:r>
-        <w:t xml:space="preserve">, E.G., </w:t>
-      </w:r>
-      <w:proofErr w:type="spellStart"/>
-      <w:r>
-        <w:t>Pozzer</w:t>
-      </w:r>
-      <w:proofErr w:type="spellEnd"/>
-      <w:r>
-        <w:t xml:space="preserve">, C.T. and </w:t>
-      </w:r>
-      <w:proofErr w:type="spellStart"/>
-      <w:r>
-        <w:t>Da</w:t>
-      </w:r>
-      <w:proofErr w:type="spellEnd"/>
-      <w:r>
-        <w:t xml:space="preserve"> Silva, F.S.C. 2009. </w:t>
-      </w:r>
-      <w:proofErr w:type="gramStart"/>
-      <w:r>
-        <w:t>Hierarchical PNF Networks - A Temporal Model of Events for the Representation and Dramatization of Storytelling.</w:t>
-      </w:r>
-      <w:proofErr w:type="gramEnd"/>
-      <w:r>
-        <w:t xml:space="preserve"> </w:t>
-      </w:r>
-      <w:proofErr w:type="gramStart"/>
+        <w:t xml:space="preserve">Passos, E.B., Montenegro, A.A., Clua, E.G., Pozzer, C.T. and Da Silva, F.S.C. 2009. Hierarchical PNF Networks - A Temporal Model of Events for the Representation and Dramatization of Storytelling. </w:t>
+      </w:r>
       <w:r>
         <w:rPr>
           <w:i/>
@@ -11178,7 +10639,6 @@
       <w:r>
         <w:t xml:space="preserve"> (Oct. 2009), 175 –184.</w:t>
       </w:r>
-      <w:proofErr w:type="gramEnd"/>
     </w:p>
     <w:p>
       <w:pPr>
@@ -11189,59 +10649,18 @@
       </w:r>
       <w:r>
         <w:tab/>
-      </w:r>
-      <w:proofErr w:type="spellStart"/>
-      <w:r>
-        <w:t>Pinhanez</w:t>
-      </w:r>
-      <w:proofErr w:type="spellEnd"/>
-      <w:r>
-        <w:t xml:space="preserve">, C.S. and </w:t>
-      </w:r>
-      <w:proofErr w:type="spellStart"/>
-      <w:r>
-        <w:t>Bobick</w:t>
-      </w:r>
-      <w:proofErr w:type="spellEnd"/>
-      <w:r>
-        <w:t xml:space="preserve">, A.F. 1998. </w:t>
-      </w:r>
-      <w:proofErr w:type="gramStart"/>
-      <w:r>
-        <w:t>Human action detection using PNF propagation of temporal constraints.</w:t>
-      </w:r>
-      <w:proofErr w:type="gramEnd"/>
-      <w:r>
-        <w:t xml:space="preserve"> </w:t>
-      </w:r>
-      <w:proofErr w:type="gramStart"/>
+        <w:t xml:space="preserve">Pinhanez, C.S. and Bobick, A.F. 1998. Human action detection using PNF propagation of temporal constraints. </w:t>
+      </w:r>
       <w:r>
         <w:rPr>
           <w:i/>
           <w:iCs/>
         </w:rPr>
-        <w:t>1998 IEEE Computer Society Conference on Computer Vision and Pattern Recognition, 1998.</w:t>
-      </w:r>
-      <w:proofErr w:type="gramEnd"/>
-      <w:r>
-        <w:rPr>
-          <w:i/>
-          <w:iCs/>
-        </w:rPr>
-        <w:t xml:space="preserve"> </w:t>
-      </w:r>
-      <w:proofErr w:type="gramStart"/>
-      <w:r>
-        <w:rPr>
-          <w:i/>
-          <w:iCs/>
-        </w:rPr>
-        <w:t>Proceedings</w:t>
+        <w:t>1998 IEEE Computer Society Conference on Computer Vision and Pattern Recognition, 1998. Proceedings</w:t>
       </w:r>
       <w:r>
         <w:t xml:space="preserve"> (Jun. 1998), 898 –904.</w:t>
       </w:r>
-      <w:proofErr w:type="gramEnd"/>
     </w:p>
     <w:p>
       <w:pPr>
@@ -11254,7 +10673,6 @@
         <w:tab/>
         <w:t xml:space="preserve">PREMIS Working Group 2005. </w:t>
       </w:r>
-      <w:proofErr w:type="gramStart"/>
       <w:r>
         <w:rPr>
           <w:i/>
@@ -11263,25 +10681,8 @@
         <w:t>Data Dictionary for Preservation Metadata</w:t>
       </w:r>
       <w:r>
-        <w:t>.</w:t>
-      </w:r>
-      <w:proofErr w:type="gramEnd"/>
-      <w:r>
-        <w:t xml:space="preserve"> </w:t>
-      </w:r>
-      <w:proofErr w:type="gramStart"/>
-      <w:r>
-        <w:t>Technical Report #Final Report of the PREMIS Working Group.</w:t>
-      </w:r>
-      <w:proofErr w:type="gramEnd"/>
-      <w:r>
-        <w:t xml:space="preserve"> </w:t>
-      </w:r>
-      <w:proofErr w:type="gramStart"/>
-      <w:r>
-        <w:t>Implementation Strategies (PREMIS).</w:t>
-      </w:r>
-      <w:proofErr w:type="gramEnd"/>
+        <w:t>. Technical Report #Final Report of the PREMIS Working Group. Implementation Strategies (PREMIS).</w:t>
+      </w:r>
     </w:p>
     <w:p>
       <w:pPr>
@@ -11292,16 +10693,8 @@
       </w:r>
       <w:r>
         <w:tab/>
-      </w:r>
-      <w:proofErr w:type="spellStart"/>
-      <w:r>
-        <w:t>Prensky</w:t>
-      </w:r>
-      <w:proofErr w:type="spellEnd"/>
-      <w:r>
-        <w:t xml:space="preserve">, M. 2001. Fun, Play and Games: What Makes Games Engaging. </w:t>
-      </w:r>
-      <w:proofErr w:type="gramStart"/>
+        <w:t xml:space="preserve">Prensky, M. 2001. Fun, Play and Games: What Makes Games Engaging. </w:t>
+      </w:r>
       <w:r>
         <w:rPr>
           <w:i/>
@@ -11310,11 +10703,7 @@
         <w:t>Digital Game-Based Learning</w:t>
       </w:r>
       <w:r>
-        <w:t>.</w:t>
-      </w:r>
-      <w:proofErr w:type="gramEnd"/>
-      <w:r>
-        <w:t xml:space="preserve"> (2001), 1–31.</w:t>
+        <w:t>. (2001), 1–31.</w:t>
       </w:r>
     </w:p>
     <w:p>
@@ -11358,13 +10747,8 @@
         <w:t>http://unity3d.com/</w:t>
       </w:r>
       <w:r>
-        <w:t xml:space="preserve">. </w:t>
-      </w:r>
-      <w:proofErr w:type="gramStart"/>
-      <w:r>
-        <w:t>Accessed: 2011-05-05.</w:t>
-      </w:r>
-      <w:proofErr w:type="gramEnd"/>
+        <w:t>. Accessed: 2011-05-05.</w:t>
+      </w:r>
     </w:p>
     <w:p>
       <w:pPr>
@@ -12414,6 +11798,7 @@
   <w:style w:type="character" w:default="1" w:styleId="DefaultParagraphFont">
     <w:name w:val="Default Paragraph Font"/>
     <w:uiPriority w:val="1"/>
+    <w:semiHidden/>
     <w:unhideWhenUsed/>
   </w:style>
   <w:style w:type="table" w:default="1" w:styleId="TableNormal">
@@ -13873,7 +13258,7 @@
 </file>
 
 <file path=customXml/itemProps1.xml><?xml version="1.0" encoding="utf-8"?>
-<ds:datastoreItem xmlns:ds="http://schemas.openxmlformats.org/officeDocument/2006/customXml" ds:itemID="{16CEC995-FF75-4764-B3C3-7A693CF51E72}">
+<ds:datastoreItem xmlns:ds="http://schemas.openxmlformats.org/officeDocument/2006/customXml" ds:itemID="{3C6F589D-8991-442F-B32C-E93AC96E80CB}">
   <ds:schemaRefs>
     <ds:schemaRef ds:uri="http://schemas.openxmlformats.org/officeDocument/2006/bibliography"/>
   </ds:schemaRefs>

</xml_diff>